<commit_message>
Add File Updates and Screenshot Acrobat file
</commit_message>
<xml_diff>
--- a/Screenshots.docx
+++ b/Screenshots.docx
@@ -34,18 +34,14 @@
       </w:r>
     </w:p>
     <w:p>
-      <w:bookmarkStart w:id="0" w:name="_GoBack"/>
-      <w:bookmarkEnd w:id="0"/>
-    </w:p>
-    <w:p>
       <w:r>
         <w:rPr>
           <w:noProof/>
         </w:rPr>
         <w:drawing>
           <wp:inline distT="0" distB="0" distL="0" distR="0" wp14:anchorId="29A3E60F" wp14:editId="6DBEAD4C">
-            <wp:extent cx="6829227" cy="3939540"/>
-            <wp:effectExtent l="0" t="0" r="0" b="3810"/>
+            <wp:extent cx="3840480" cy="2215438"/>
+            <wp:effectExtent l="0" t="0" r="7620" b="0"/>
             <wp:docPr id="1" name="Picture 1"/>
             <wp:cNvGraphicFramePr>
               <a:graphicFrameLocks xmlns:a="http://schemas.openxmlformats.org/drawingml/2006/main" noChangeAspect="1"/>
@@ -66,7 +62,107 @@
                   <pic:spPr>
                     <a:xfrm>
                       <a:off x="0" y="0"/>
-                      <a:ext cx="6872791" cy="3964670"/>
+                      <a:ext cx="3862588" cy="2228191"/>
+                    </a:xfrm>
+                    <a:prstGeom prst="rect">
+                      <a:avLst/>
+                    </a:prstGeom>
+                  </pic:spPr>
+                </pic:pic>
+              </a:graphicData>
+            </a:graphic>
+          </wp:inline>
+        </w:drawing>
+      </w:r>
+    </w:p>
+    <w:p>
+      <w:r>
+        <w:t xml:space="preserve">Running </w:t>
+      </w:r>
+      <w:bookmarkStart w:id="0" w:name="_GoBack"/>
+      <w:bookmarkEnd w:id="0"/>
+      <w:r>
+        <w:t>node bamazoncustomer.js displays the detail for all 10 Items for Sale.</w:t>
+      </w:r>
+    </w:p>
+    <w:p>
+      <w:r>
+        <w:rPr>
+          <w:noProof/>
+        </w:rPr>
+        <w:drawing>
+          <wp:inline distT="0" distB="0" distL="0" distR="0" wp14:anchorId="1659D5C2" wp14:editId="24C30D69">
+            <wp:extent cx="4326570" cy="5974080"/>
+            <wp:effectExtent l="0" t="0" r="0" b="7620"/>
+            <wp:docPr id="2" name="Picture 2"/>
+            <wp:cNvGraphicFramePr>
+              <a:graphicFrameLocks xmlns:a="http://schemas.openxmlformats.org/drawingml/2006/main" noChangeAspect="1"/>
+            </wp:cNvGraphicFramePr>
+            <a:graphic xmlns:a="http://schemas.openxmlformats.org/drawingml/2006/main">
+              <a:graphicData uri="http://schemas.openxmlformats.org/drawingml/2006/picture">
+                <pic:pic xmlns:pic="http://schemas.openxmlformats.org/drawingml/2006/picture">
+                  <pic:nvPicPr>
+                    <pic:cNvPr id="1" name=""/>
+                    <pic:cNvPicPr/>
+                  </pic:nvPicPr>
+                  <pic:blipFill>
+                    <a:blip r:embed="rId5"/>
+                    <a:stretch>
+                      <a:fillRect/>
+                    </a:stretch>
+                  </pic:blipFill>
+                  <pic:spPr>
+                    <a:xfrm>
+                      <a:off x="0" y="0"/>
+                      <a:ext cx="4330007" cy="5978826"/>
+                    </a:xfrm>
+                    <a:prstGeom prst="rect">
+                      <a:avLst/>
+                    </a:prstGeom>
+                  </pic:spPr>
+                </pic:pic>
+              </a:graphicData>
+            </a:graphic>
+          </wp:inline>
+        </w:drawing>
+      </w:r>
+    </w:p>
+    <w:p>
+      <w:r>
+        <w:lastRenderedPageBreak/>
+        <w:t>Continued on the next page</w:t>
+      </w:r>
+    </w:p>
+    <w:p>
+      <w:r>
+        <w:rPr>
+          <w:noProof/>
+        </w:rPr>
+        <w:drawing>
+          <wp:inline distT="0" distB="0" distL="0" distR="0" wp14:anchorId="74F25345" wp14:editId="1A165121">
+            <wp:extent cx="5553075" cy="2486025"/>
+            <wp:effectExtent l="0" t="0" r="9525" b="9525"/>
+            <wp:docPr id="3" name="Picture 3"/>
+            <wp:cNvGraphicFramePr>
+              <a:graphicFrameLocks xmlns:a="http://schemas.openxmlformats.org/drawingml/2006/main" noChangeAspect="1"/>
+            </wp:cNvGraphicFramePr>
+            <a:graphic xmlns:a="http://schemas.openxmlformats.org/drawingml/2006/main">
+              <a:graphicData uri="http://schemas.openxmlformats.org/drawingml/2006/picture">
+                <pic:pic xmlns:pic="http://schemas.openxmlformats.org/drawingml/2006/picture">
+                  <pic:nvPicPr>
+                    <pic:cNvPr id="1" name=""/>
+                    <pic:cNvPicPr/>
+                  </pic:nvPicPr>
+                  <pic:blipFill>
+                    <a:blip r:embed="rId6"/>
+                    <a:stretch>
+                      <a:fillRect/>
+                    </a:stretch>
+                  </pic:blipFill>
+                  <pic:spPr>
+                    <a:xfrm>
+                      <a:off x="0" y="0"/>
+                      <a:ext cx="5553075" cy="2486025"/>
                     </a:xfrm>
                     <a:prstGeom prst="rect">
                       <a:avLst/>

</xml_diff>